<commit_message>
Les TP1 à TP5 ont été terminés avec l'ajout du code, l'ajout des compte rendus en .docx et .pdf / Mise à jour du index.html
</commit_message>
<xml_diff>
--- a/Documents/TP1/tp1_compterendu.docx
+++ b/Documents/TP1/tp1_compterendu.docx
@@ -4,24 +4,17 @@
   <w:body>
     <w:p>
       <w:pPr>
-        <w:spacing w:line="276" w:lineRule="auto"/>
+        <w:pStyle w:val="Title"/>
         <w:jc w:val="center"/>
-        <w:rPr>
-          <w:b w:val="1"/>
-          <w:sz w:val="40"/>
-          <w:szCs w:val="40"/>
-          <w:u w:val="single"/>
-        </w:rPr>
-      </w:pPr>
-      <w:r>
-        <w:rPr>
-          <w:b w:val="1"/>
-          <w:sz w:val="40"/>
-          <w:szCs w:val="40"/>
-          <w:u w:val="single"/>
-          <w:rtl w:val="0"/>
-        </w:rPr>
-        <w:t xml:space="preserve">TP 1:</w:t>
+        <w:rPr/>
+      </w:pPr>
+      <w:bookmarkStart w:colFirst="0" w:colLast="0" w:name="_a1ge1hwy9fev" w:id="0"/>
+      <w:bookmarkEnd w:id="0"/>
+      <w:r>
+        <w:rPr>
+          <w:rtl w:val="0"/>
+        </w:rPr>
+        <w:t xml:space="preserve">TP 1</w:t>
       </w:r>
     </w:p>
     <w:p>
@@ -40,18 +33,14 @@
     </w:p>
     <w:p>
       <w:pPr>
+        <w:pStyle w:val="Heading1"/>
         <w:spacing w:line="360" w:lineRule="auto"/>
-        <w:rPr>
-          <w:sz w:val="24"/>
-          <w:szCs w:val="24"/>
-          <w:u w:val="single"/>
-        </w:rPr>
-      </w:pPr>
-      <w:r>
-        <w:rPr>
-          <w:sz w:val="24"/>
-          <w:szCs w:val="24"/>
-          <w:u w:val="single"/>
+        <w:rPr/>
+      </w:pPr>
+      <w:bookmarkStart w:colFirst="0" w:colLast="0" w:name="_te3282bmo6hg" w:id="1"/>
+      <w:bookmarkEnd w:id="1"/>
+      <w:r>
+        <w:rPr>
           <w:rtl w:val="0"/>
         </w:rPr>
         <w:t xml:space="preserve">Introduction :</w:t>
@@ -72,29 +61,14 @@
     </w:p>
     <w:p>
       <w:pPr>
-        <w:spacing w:line="276" w:lineRule="auto"/>
-        <w:rPr/>
-      </w:pPr>
-      <w:r>
-        <w:rPr>
-          <w:rtl w:val="0"/>
-        </w:rPr>
-      </w:r>
-    </w:p>
-    <w:p>
-      <w:pPr>
+        <w:pStyle w:val="Heading1"/>
         <w:spacing w:line="360" w:lineRule="auto"/>
-        <w:rPr>
-          <w:sz w:val="24"/>
-          <w:szCs w:val="24"/>
-          <w:u w:val="single"/>
-        </w:rPr>
-      </w:pPr>
-      <w:r>
-        <w:rPr>
-          <w:sz w:val="24"/>
-          <w:szCs w:val="24"/>
-          <w:u w:val="single"/>
+        <w:rPr/>
+      </w:pPr>
+      <w:bookmarkStart w:colFirst="0" w:colLast="0" w:name="_b2y5hih60mgj" w:id="2"/>
+      <w:bookmarkEnd w:id="2"/>
+      <w:r>
+        <w:rPr>
           <w:rtl w:val="0"/>
         </w:rPr>
         <w:t xml:space="preserve">Protocole : </w:t>
@@ -134,30 +108,94 @@
         <w:rPr>
           <w:rtl w:val="0"/>
         </w:rPr>
-        <w:t xml:space="preserve">Ainsi le rayon passe par le centre du plateau tournant, ce qui constitue le montage de départ (voir figure 1) er ce qui sera pour nous un repère d’origine.</w:t>
-      </w:r>
-    </w:p>
-    <w:p>
-      <w:pPr>
-        <w:spacing w:line="276" w:lineRule="auto"/>
-        <w:rPr/>
-      </w:pPr>
-      <w:r>
-        <w:rPr>
-          <w:rtl w:val="0"/>
-        </w:rPr>
-      </w:r>
-    </w:p>
-    <w:p>
-      <w:pPr>
-        <w:spacing w:line="276" w:lineRule="auto"/>
-        <w:rPr/>
-      </w:pPr>
-      <w:r>
-        <w:rPr>
-          <w:rtl w:val="0"/>
-        </w:rPr>
-        <w:t xml:space="preserve">On prendra soin de noter Delta_i1 et Delta_i2, respectivement l’incertitude sur la mesure de l’angle du rayon incident (qui correspond à la largeur que le rayon a et au nombre de graduation qu’il touche ou effleure en arrivant sur le plateau tournant) et l’incertitude sur la mesure du rayon réfracté.</w:t>
+        <w:t xml:space="preserve">Ainsi le rayon passe par le centre du plateau tournant, ce qui constitue le montage de départ (voir figure 1) et ce qui sera pour nous un repère d’origine.</w:t>
+      </w:r>
+    </w:p>
+    <w:p>
+      <w:pPr>
+        <w:spacing w:line="276" w:lineRule="auto"/>
+        <w:rPr/>
+      </w:pPr>
+      <w:r>
+        <w:rPr>
+          <w:rtl w:val="0"/>
+        </w:rPr>
+      </w:r>
+    </w:p>
+    <w:p>
+      <w:pPr>
+        <w:spacing w:line="276" w:lineRule="auto"/>
+        <w:rPr/>
+      </w:pPr>
+      <w:r>
+        <w:rPr>
+          <w:rtl w:val="0"/>
+        </w:rPr>
+        <w:t xml:space="preserve">On prendra soin de noter </w:t>
+      </w:r>
+      <m:oMath>
+        <m:sSub>
+          <m:sSubPr>
+            <m:ctrlPr>
+              <w:rPr>
+                <w:sz w:val="32"/>
+                <w:szCs w:val="32"/>
+              </w:rPr>
+            </m:ctrlPr>
+          </m:sSubPr>
+          <m:e>
+            <m:r>
+              <m:t>Δ</m:t>
+            </m:r>
+          </m:e>
+          <m:sub>
+            <m:r>
+              <w:rPr>
+                <w:sz w:val="32"/>
+                <w:szCs w:val="32"/>
+              </w:rPr>
+              <m:t xml:space="preserve">i1</m:t>
+            </m:r>
+          </m:sub>
+        </m:sSub>
+      </m:oMath>
+      <w:r>
+        <w:rPr>
+          <w:rtl w:val="0"/>
+        </w:rPr>
+        <w:t xml:space="preserve">et </w:t>
+      </w:r>
+      <m:oMath>
+        <m:sSub>
+          <m:sSubPr>
+            <m:ctrlPr>
+              <w:rPr>
+                <w:sz w:val="26"/>
+                <w:szCs w:val="26"/>
+              </w:rPr>
+            </m:ctrlPr>
+          </m:sSubPr>
+          <m:e>
+            <m:r>
+              <m:t>Δ</m:t>
+            </m:r>
+          </m:e>
+          <m:sub>
+            <m:r>
+              <w:rPr>
+                <w:sz w:val="26"/>
+                <w:szCs w:val="26"/>
+              </w:rPr>
+              <m:t xml:space="preserve">i2</m:t>
+            </m:r>
+          </m:sub>
+        </m:sSub>
+      </m:oMath>
+      <w:r>
+        <w:rPr>
+          <w:rtl w:val="0"/>
+        </w:rPr>
+        <w:t xml:space="preserve">, respectivement l’incertitude sur la mesure de l’angle du rayon incident (qui correspond à la largeur que le rayon a et au nombre de graduation qu’il touche ou effleure en arrivant sur le plateau tournant) et l’incertitude sur la mesure du rayon réfracté.</w:t>
       </w:r>
     </w:p>
     <w:p>
@@ -470,22 +508,17 @@
     </w:p>
     <w:p>
       <w:pPr>
+        <w:pStyle w:val="Heading1"/>
         <w:spacing w:line="360" w:lineRule="auto"/>
         <w:rPr/>
       </w:pPr>
-      <w:r>
-        <w:rPr>
-          <w:sz w:val="24"/>
-          <w:szCs w:val="24"/>
-          <w:u w:val="single"/>
-          <w:rtl w:val="0"/>
-        </w:rPr>
-        <w:t xml:space="preserve">Mesures : </w:t>
-      </w:r>
-      <w:r>
-        <w:rPr>
-          <w:rtl w:val="0"/>
-        </w:rPr>
+      <w:bookmarkStart w:colFirst="0" w:colLast="0" w:name="_xaqp8t97roma" w:id="3"/>
+      <w:bookmarkEnd w:id="3"/>
+      <w:r>
+        <w:rPr>
+          <w:rtl w:val="0"/>
+        </w:rPr>
+        <w:t xml:space="preserve">Mesures physiques : </w:t>
       </w:r>
     </w:p>
     <w:p>
@@ -511,12 +544,12 @@
           <wp:inline distB="114300" distT="114300" distL="114300" distR="114300">
             <wp:extent cx="5629275" cy="2209800"/>
             <wp:effectExtent b="0" l="0" r="0" t="0"/>
-            <wp:docPr id="1" name="image1.png"/>
+            <wp:docPr id="1" name="image2.png"/>
             <a:graphic>
               <a:graphicData uri="http://schemas.openxmlformats.org/drawingml/2006/picture">
                 <pic:pic>
                   <pic:nvPicPr>
-                    <pic:cNvPr id="0" name="image1.png"/>
+                    <pic:cNvPr id="0" name="image2.png"/>
                     <pic:cNvPicPr preferRelativeResize="0"/>
                   </pic:nvPicPr>
                   <pic:blipFill>
@@ -580,12 +613,12 @@
           <wp:inline distB="114300" distT="114300" distL="114300" distR="114300">
             <wp:extent cx="5162550" cy="3914775"/>
             <wp:effectExtent b="0" l="0" r="0" t="0"/>
-            <wp:docPr id="2" name="image2.png"/>
+            <wp:docPr id="2" name="image1.png"/>
             <a:graphic>
               <a:graphicData uri="http://schemas.openxmlformats.org/drawingml/2006/picture">
                 <pic:pic>
                   <pic:nvPicPr>
-                    <pic:cNvPr id="0" name="image2.png"/>
+                    <pic:cNvPr id="0" name="image1.png"/>
                     <pic:cNvPicPr preferRelativeResize="0"/>
                   </pic:nvPicPr>
                   <pic:blipFill>
@@ -617,18 +650,14 @@
     </w:p>
     <w:p>
       <w:pPr>
+        <w:pStyle w:val="Heading1"/>
         <w:spacing w:line="360" w:lineRule="auto"/>
-        <w:rPr>
-          <w:sz w:val="24"/>
-          <w:szCs w:val="24"/>
-          <w:u w:val="single"/>
-        </w:rPr>
-      </w:pPr>
-      <w:r>
-        <w:rPr>
-          <w:sz w:val="24"/>
-          <w:szCs w:val="24"/>
-          <w:u w:val="single"/>
+        <w:rPr/>
+      </w:pPr>
+      <w:bookmarkStart w:colFirst="0" w:colLast="0" w:name="_tfn17zrkbgzj" w:id="4"/>
+      <w:bookmarkEnd w:id="4"/>
+      <w:r>
+        <w:rPr>
           <w:rtl w:val="0"/>
         </w:rPr>
         <w:t xml:space="preserve">Conclusion :</w:t>
@@ -636,7 +665,58 @@
     </w:p>
     <w:p>
       <w:pPr>
-        <w:spacing w:line="360" w:lineRule="auto"/>
+        <w:spacing w:line="240" w:lineRule="auto"/>
+        <w:rPr/>
+      </w:pPr>
+      <w:r>
+        <w:rPr>
+          <w:rtl w:val="0"/>
+        </w:rPr>
+        <w:t xml:space="preserve">Grâce aux valeurs présentes dans le fichier csv, nous observons dans un premier lieu que la première lois de Snell-Descartes est appliquée, l’angle réfléchi </w:t>
+      </w:r>
+      <m:oMath>
+        <m:r>
+          <w:rPr/>
+          <m:t xml:space="preserve">r</m:t>
+        </m:r>
+      </m:oMath>
+      <w:r>
+        <w:rPr>
+          <w:rtl w:val="0"/>
+        </w:rPr>
+        <w:t xml:space="preserve"> est bien le nombre opposé de </w:t>
+      </w:r>
+      <m:oMath>
+        <m:sSub>
+          <m:sSubPr>
+            <m:ctrlPr>
+              <w:rPr/>
+            </m:ctrlPr>
+          </m:sSubPr>
+          <m:e>
+            <m:r>
+              <w:rPr/>
+              <m:t xml:space="preserve">i</m:t>
+            </m:r>
+          </m:e>
+          <m:sub>
+            <m:r>
+              <w:rPr/>
+              <m:t xml:space="preserve">1</m:t>
+            </m:r>
+          </m:sub>
+        </m:sSub>
+      </m:oMath>
+      <w:r>
+        <w:rPr>
+          <w:rtl w:val="0"/>
+        </w:rPr>
+        <w:t xml:space="preserve">.</w:t>
+      </w:r>
+    </w:p>
+    <w:p>
+      <w:pPr>
+        <w:spacing w:line="240" w:lineRule="auto"/>
         <w:rPr/>
       </w:pPr>
       <w:r>
@@ -644,7 +724,151 @@
           <w:rtl w:val="0"/>
         </w:rPr>
         <w:tab/>
-        <w:t xml:space="preserve">Nous observons ainsi que nos données semblent donner, après régression linéaire, une courbe affine qui passe par 0. Ainsi, nous comprenons que sin(i1) et sin(i2), correspondants au sinus de l’angle du rayon incident et au sinus de l’angle du rayon réfracté, sont proportionnels et qu’il existe alors k x sin(i1) = l x sin(i2)</w:t>
+        <w:t xml:space="preserve">De plus, nous observons que nos données semblent donner, après régression linéaire, une courbe affine qui passe par 0. Ainsi, nous comprenons que </w:t>
+      </w:r>
+      <m:oMath>
+        <m:r>
+          <w:rPr/>
+          <m:t xml:space="preserve">sin(</m:t>
+        </m:r>
+        <m:sSub>
+          <m:sSubPr>
+            <m:ctrlPr>
+              <w:rPr/>
+            </m:ctrlPr>
+          </m:sSubPr>
+          <m:e>
+            <m:r>
+              <w:rPr/>
+              <m:t xml:space="preserve">i</m:t>
+            </m:r>
+          </m:e>
+          <m:sub>
+            <m:r>
+              <w:rPr/>
+              <m:t xml:space="preserve">1</m:t>
+            </m:r>
+          </m:sub>
+        </m:sSub>
+        <m:r>
+          <w:rPr/>
+          <m:t xml:space="preserve">)</m:t>
+        </m:r>
+      </m:oMath>
+      <w:r>
+        <w:rPr>
+          <w:rtl w:val="0"/>
+        </w:rPr>
+        <w:t xml:space="preserve"> et </w:t>
+      </w:r>
+      <m:oMath>
+        <m:r>
+          <w:rPr/>
+          <m:t xml:space="preserve">sin(</m:t>
+        </m:r>
+        <m:sSub>
+          <m:sSubPr>
+            <m:ctrlPr>
+              <w:rPr/>
+            </m:ctrlPr>
+          </m:sSubPr>
+          <m:e>
+            <m:r>
+              <w:rPr/>
+              <m:t xml:space="preserve">i</m:t>
+            </m:r>
+          </m:e>
+          <m:sub>
+            <m:r>
+              <w:rPr/>
+              <m:t xml:space="preserve">2</m:t>
+            </m:r>
+          </m:sub>
+        </m:sSub>
+        <m:r>
+          <w:rPr/>
+          <m:t xml:space="preserve">)</m:t>
+        </m:r>
+      </m:oMath>
+      <w:r>
+        <w:rPr>
+          <w:rtl w:val="0"/>
+        </w:rPr>
+        <w:t xml:space="preserve">correspondants au sinus de l’angle du rayon incident et au sinus de l’angle du rayon réfracté, sont proportionnels et qu’il existe alors</w:t>
+      </w:r>
+      <m:oMath>
+        <m:r>
+          <w:rPr/>
+          <m:t xml:space="preserve"> k </m:t>
+        </m:r>
+        <m:r>
+          <w:rPr/>
+          <m:t>×</m:t>
+        </m:r>
+        <m:r>
+          <w:rPr/>
+          <m:t xml:space="preserve">sin(</m:t>
+        </m:r>
+        <m:sSub>
+          <m:sSubPr>
+            <m:ctrlPr>
+              <w:rPr/>
+            </m:ctrlPr>
+          </m:sSubPr>
+          <m:e>
+            <m:r>
+              <w:rPr/>
+              <m:t xml:space="preserve">i</m:t>
+            </m:r>
+          </m:e>
+          <m:sub>
+            <m:r>
+              <w:rPr/>
+              <m:t xml:space="preserve">1</m:t>
+            </m:r>
+          </m:sub>
+        </m:sSub>
+        <m:r>
+          <w:rPr/>
+          <m:t xml:space="preserve">) = l </m:t>
+        </m:r>
+        <m:r>
+          <w:rPr/>
+          <m:t>×</m:t>
+        </m:r>
+        <m:r>
+          <w:rPr/>
+          <m:t xml:space="preserve"> sin(</m:t>
+        </m:r>
+        <m:sSub>
+          <m:sSubPr>
+            <m:ctrlPr>
+              <w:rPr/>
+            </m:ctrlPr>
+          </m:sSubPr>
+          <m:e>
+            <m:r>
+              <w:rPr/>
+              <m:t xml:space="preserve">i</m:t>
+            </m:r>
+          </m:e>
+          <m:sub>
+            <m:r>
+              <w:rPr/>
+              <m:t xml:space="preserve">2</m:t>
+            </m:r>
+          </m:sub>
+        </m:sSub>
+        <m:r>
+          <w:rPr/>
+          <m:t xml:space="preserve">)</m:t>
+        </m:r>
+      </m:oMath>
+      <w:r>
+        <w:rPr>
+          <w:rtl w:val="0"/>
+        </w:rPr>
+        <w:t xml:space="preserve">. Ainsi, la seconde lois de Snell-Descartes est aussi vérifiée.</w:t>
       </w:r>
       <w:r>
         <w:rPr>

</xml_diff>